<commit_message>
Fixed in paper that there are 2 experiments
fixed some trivial parts in the script. Now we should have four script: 2 for experiemnet 1 and 2, 2 for robust test for e1 and e2.
</commit_message>
<xml_diff>
--- a/cleaned_template.docx
+++ b/cleaned_template.docx
@@ -321,7 +321,25 @@
         <w:pStyle w:val="PARAIndent"/>
       </w:pPr>
       <w:r>
-        <w:t xml:space="preserve">Advance booking method, an approach conducting forecast based on current realized bookings and historical booking patterns, is widely used in both academic and the industry. On top of the existed bookings so far, the advance booking predicts what will happen from today and the target future by estimating the incremental bookings. In practice, this method takes an average of the incremental bookings in history, or average the incremental ratios in percentage, then add on or multiple to the Reservations on Hand (ROH) today. This method is also called “pick-up” method since it estimates the number of incremental bookings “picked up” from today’s reservation. </w:t>
+        <w:t xml:space="preserve">Advance booking method, an approach conducting forecast based on current realized bookings and historical booking patterns, is widely used both </w:t>
+      </w:r>
+      <w:r>
+        <w:t xml:space="preserve">in the </w:t>
+      </w:r>
+      <w:r>
+        <w:t>academi</w:t>
+      </w:r>
+      <w:r>
+        <w:t>a</w:t>
+      </w:r>
+      <w:r>
+        <w:t xml:space="preserve"> and </w:t>
+      </w:r>
+      <w:r>
+        <w:t xml:space="preserve">in </w:t>
+      </w:r>
+      <w:r>
+        <w:t xml:space="preserve">the industry. On top of the existed bookings so far, the advance booking predicts what will happen from today and the target future by estimating the incremental bookings. In practice, this method takes an average of the incremental bookings in history, or average the incremental ratios in percentage, then add on or multiple to the Reservations on Hand (ROH) today. This method is also called “pick-up” method since it estimates the number of incremental bookings “picked up” from today’s reservation. </w:t>
       </w:r>
     </w:p>
     <w:p>
@@ -388,7 +406,50 @@
         <w:pStyle w:val="PARAIndent"/>
       </w:pPr>
       <w:r>
-        <w:t xml:space="preserve">In recent years, machine learning method has been picking up attentions among both the industry and academia. Machine learning is a statistical method (add more definition about machine learning) and it has the benefit of (flexible, catching patterns, etc.) </w:t>
+        <w:t>Machine</w:t>
+      </w:r>
+      <w:r>
+        <w:t xml:space="preserve"> learning method</w:t>
+      </w:r>
+      <w:r>
+        <w:t>s, on the other hand,</w:t>
+      </w:r>
+      <w:r>
+        <w:t xml:space="preserve"> ha</w:t>
+      </w:r>
+      <w:r>
+        <w:t>ve</w:t>
+      </w:r>
+      <w:r>
+        <w:t xml:space="preserve"> been picking up attentions among both the industry and academia. Machine learning is a statistical method </w:t>
+      </w:r>
+      <w:r>
+        <w:t xml:space="preserve">that “learns” from experience and automatically improve its calculation efficiency. Since the algorithm has the ability to capture </w:t>
+      </w:r>
+      <w:r>
+        <w:t xml:space="preserve">any </w:t>
+      </w:r>
+      <w:r>
+        <w:lastRenderedPageBreak/>
+        <w:t>patterns from data, it usually has higher accuracy</w:t>
+      </w:r>
+      <w:r>
+        <w:t>, is able to accommodate high-dimension data source,</w:t>
+      </w:r>
+      <w:r>
+        <w:t xml:space="preserve"> and</w:t>
+      </w:r>
+      <w:r>
+        <w:t xml:space="preserve"> is</w:t>
+      </w:r>
+      <w:r>
+        <w:t xml:space="preserve"> free of statistical assumptions.</w:t>
+      </w:r>
+      <w:r>
+        <w:t xml:space="preserve"> </w:t>
+      </w:r>
+      <w:r>
+        <w:t xml:space="preserve"> </w:t>
       </w:r>
     </w:p>
     <w:p>
@@ -396,7 +457,6 @@
         <w:pStyle w:val="PARAIndent"/>
       </w:pPr>
       <w:r>
-        <w:lastRenderedPageBreak/>
         <w:t xml:space="preserve">Even though machine learning has been extensively applied in different areas (business failing prediction, stock price, exchange rate, etc.), it has not been given full attention in the hotel industry. As </w:t>
       </w:r>
       <w:proofErr w:type="spellStart"/>
@@ -419,7 +479,6 @@
     <w:p>
       <w:pPr>
         <w:pStyle w:val="PARAIndent"/>
-        <w:ind w:firstLine="0"/>
       </w:pPr>
       <w:r>
         <w:t xml:space="preserve">However, machine learning approaches are specifically suitable for hotel demand forecasting because of three reasons: firstly, the amount of transaction data in the hotel industry has been surging in the recent decade, which provides a foundation for machine learning models. Secondly, machine learning is able to capture the complex and non-parametric relations between existed bookings and the final sales (Zhang, 2019). Hotel sales is impacted by multiple internal and external factors, and there has not been a clear relationship to capture those patterns. By simulating the arbitrary function from the </w:t>
@@ -439,6 +498,14 @@
       <w:proofErr w:type="gramEnd"/>
       <w:r>
         <w:t xml:space="preserve"> make the first step to introduce this powerful approach in hotel revenue management.</w:t>
+      </w:r>
+    </w:p>
+    <w:p>
+      <w:pPr>
+        <w:pStyle w:val="PARAIndent"/>
+      </w:pPr>
+      <w:r>
+        <w:t xml:space="preserve">This paper is arranged as follows: section 2 discusses the theoretical background of both baseline pick-up models and machine learning embedded models. Section 3 introduces the empirical study where we applied the proposed models and tests their performances. Section 4 concludes the main takeaway from the empirical study and discusses the implication in both academia and the industry. </w:t>
       </w:r>
     </w:p>
     <w:p>
@@ -1308,10 +1375,7 @@
         </m:sSup>
       </m:oMath>
       <w:r>
-        <w:t xml:space="preserve"> stands for the date with the newest reservation (usually “today” when the forecast </w:t>
-      </w:r>
-      <w:r>
-        <w:t xml:space="preserve">is made). </w:t>
+        <w:t xml:space="preserve"> stands for the date with the newest reservation (usually “today” when the forecast is made). </w:t>
       </w:r>
       <m:oMath>
         <m:sSub>
@@ -1800,38 +1864,20 @@
     <w:p>
       <w:pPr>
         <w:pStyle w:val="PARAIndent"/>
-      </w:pPr>
-      <w:r>
-        <w:t xml:space="preserve">Machine learning </w:t>
-      </w:r>
-      <w:r>
         <w:rPr>
           <w:b/>
           <w:bCs/>
           <w:highlight w:val="yellow"/>
         </w:rPr>
-        <w:t>methods (insert a general description).</w:t>
-      </w:r>
-      <w:r>
-        <w:t xml:space="preserve"> In this research, we combined six mainstream machine learning models with the concept of advance booking information to forecast hotel demand. </w:t>
-      </w:r>
-    </w:p>
-    <w:p>
-      <w:pPr>
-        <w:pStyle w:val="PARAIndent"/>
-        <w:rPr>
-          <w:b/>
-          <w:bCs/>
-          <w:highlight w:val="yellow"/>
-        </w:rPr>
-      </w:pPr>
-      <w:r>
-        <w:rPr>
-          <w:b/>
-          <w:bCs/>
-          <w:highlight w:val="yellow"/>
-        </w:rPr>
-        <w:t xml:space="preserve">need to revise this part to accommodate “the whole booking curve” situation </w:t>
+      </w:pPr>
+      <w:r>
+        <w:t xml:space="preserve">There are various machine learning models and their variants widely used in different industries. </w:t>
+      </w:r>
+      <w:r>
+        <w:t xml:space="preserve">In this research, we </w:t>
+      </w:r>
+      <w:r>
+        <w:t xml:space="preserve">select six mainstream machine learning models and integrate them with pick-up approaches. </w:t>
       </w:r>
     </w:p>
     <w:p>
@@ -2580,6 +2626,7 @@
       <w:r>
         <w:rPr>
           <w:bCs w:val="0"/>
+          <w:noProof/>
           <w:color w:val="00629B"/>
         </w:rPr>
         <w:drawing>
@@ -2627,6 +2674,7 @@
         <w:rPr>
           <w:rStyle w:val="CaptionColor"/>
         </w:rPr>
+        <w:lastRenderedPageBreak/>
         <w:t>FIGURE</w:t>
       </w:r>
       <w:r>
@@ -2671,81 +2719,7 @@
         <w:rPr>
           <w:rFonts w:cs="Times New Roman"/>
         </w:rPr>
-        <w:t xml:space="preserve">In practice, it is usually necessary to scale the inputs before establishing the neural network model. Standardization all of the inputs ensures the model treats all inputs equally regardless of its numeric values. Besides, it is also critical to choose the appropriate number of hidden layers and the number of units in each layer. Without a standard rule of selecting the optimal </w:t>
-      </w:r>
-      <w:r>
-        <w:rPr>
-          <w:rFonts w:cs="Times New Roman"/>
-        </w:rPr>
-        <w:lastRenderedPageBreak/>
-        <w:t xml:space="preserve">number of hidden units and layers, the industry usually set the </w:t>
-      </w:r>
-      <w:r>
-        <w:rPr>
-          <w:rFonts w:cs="Times New Roman"/>
-          <w:noProof/>
-        </w:rPr>
-        <w:drawing>
-          <wp:anchor distT="0" distB="0" distL="114300" distR="114300" simplePos="0" relativeHeight="251658240" behindDoc="0" locked="0" layoutInCell="1" allowOverlap="1">
-            <wp:simplePos x="0" y="0"/>
-            <wp:positionH relativeFrom="column">
-              <wp:posOffset>3317240</wp:posOffset>
-            </wp:positionH>
-            <wp:positionV relativeFrom="paragraph">
-              <wp:posOffset>675640</wp:posOffset>
-            </wp:positionV>
-            <wp:extent cx="3024505" cy="2160270"/>
-            <wp:effectExtent l="0" t="0" r="0" b="0"/>
-            <wp:wrapSquare wrapText="bothSides"/>
-            <wp:docPr id="4" name="Picture 4" descr="A close up of a device&#10;&#10;Description automatically generated"/>
-            <wp:cNvGraphicFramePr>
-              <a:graphicFrameLocks xmlns:a="http://schemas.openxmlformats.org/drawingml/2006/main" noChangeAspect="1"/>
-            </wp:cNvGraphicFramePr>
-            <a:graphic xmlns:a="http://schemas.openxmlformats.org/drawingml/2006/main">
-              <a:graphicData uri="http://schemas.openxmlformats.org/drawingml/2006/picture">
-                <pic:pic xmlns:pic="http://schemas.openxmlformats.org/drawingml/2006/picture">
-                  <pic:nvPicPr>
-                    <pic:cNvPr id="4" name="Image 6-19-20 at 11.51 AM.JPG"/>
-                    <pic:cNvPicPr/>
-                  </pic:nvPicPr>
-                  <pic:blipFill>
-                    <a:blip r:embed="rId11" cstate="print">
-                      <a:extLst>
-                        <a:ext uri="{28A0092B-C50C-407E-A947-70E740481C1C}">
-                          <a14:useLocalDpi xmlns:a14="http://schemas.microsoft.com/office/drawing/2010/main" val="0"/>
-                        </a:ext>
-                      </a:extLst>
-                    </a:blip>
-                    <a:stretch>
-                      <a:fillRect/>
-                    </a:stretch>
-                  </pic:blipFill>
-                  <pic:spPr>
-                    <a:xfrm>
-                      <a:off x="0" y="0"/>
-                      <a:ext cx="3024505" cy="2160270"/>
-                    </a:xfrm>
-                    <a:prstGeom prst="rect">
-                      <a:avLst/>
-                    </a:prstGeom>
-                  </pic:spPr>
-                </pic:pic>
-              </a:graphicData>
-            </a:graphic>
-            <wp14:sizeRelH relativeFrom="page">
-              <wp14:pctWidth>0</wp14:pctWidth>
-            </wp14:sizeRelH>
-            <wp14:sizeRelV relativeFrom="page">
-              <wp14:pctHeight>0</wp14:pctHeight>
-            </wp14:sizeRelV>
-          </wp:anchor>
-        </w:drawing>
-      </w:r>
-      <w:r>
-        <w:rPr>
-          <w:rFonts w:cs="Times New Roman"/>
-        </w:rPr>
-        <w:t>size of the hidden layers around 2/3 of the size of the input layer, also noting that the number of hidden units should not exceed the size of either input layer or output layer.</w:t>
+        <w:t>In practice, it is usually necessary to scale the inputs before establishing the neural network model. Standardization all of the inputs ensures the model treats all inputs equally regardless of its numeric values. Besides, it is also critical to choose the appropriate number of hidden layers and the number of units in each layer. Without a standard rule of selecting the optimal number of hidden units and layers, the industry usually set the size of the hidden layers around 2/3 of the size of the input layer, also noting that the number of hidden units should not exceed the size of either input layer or output layer.</w:t>
       </w:r>
     </w:p>
     <w:p>
@@ -3816,8 +3790,6 @@
         <w:pStyle w:val="PARAIndent"/>
         <w:rPr>
           <w:rFonts w:cs="Times New Roman"/>
-          <w:sz w:val="18"/>
-          <w:szCs w:val="18"/>
         </w:rPr>
       </w:pPr>
       <w:r>
@@ -3907,6 +3879,8 @@
               <w:rPr>
                 <w:rFonts w:ascii="Cambria Math" w:hAnsi="Cambria Math" w:cs="Times New Roman"/>
                 <w:i/>
+                <w:sz w:val="18"/>
+                <w:szCs w:val="18"/>
               </w:rPr>
             </m:ctrlPr>
           </m:sSubPr>
@@ -3914,6 +3888,8 @@
             <m:r>
               <w:rPr>
                 <w:rFonts w:ascii="Cambria Math" w:hAnsi="Cambria Math" w:cs="Times New Roman"/>
+                <w:sz w:val="18"/>
+                <w:szCs w:val="18"/>
               </w:rPr>
               <m:t>R</m:t>
             </m:r>
@@ -3922,6 +3898,8 @@
             <m:r>
               <w:rPr>
                 <w:rFonts w:ascii="Cambria Math" w:hAnsi="Cambria Math" w:cs="Times New Roman"/>
+                <w:sz w:val="18"/>
+                <w:szCs w:val="18"/>
               </w:rPr>
               <m:t>1</m:t>
             </m:r>
@@ -3930,6 +3908,8 @@
         <m:r>
           <w:rPr>
             <w:rFonts w:ascii="Cambria Math" w:hAnsi="Cambria Math" w:cs="Times New Roman"/>
+            <w:sz w:val="18"/>
+            <w:szCs w:val="18"/>
           </w:rPr>
           <m:t xml:space="preserve">, </m:t>
         </m:r>
@@ -3939,6 +3919,8 @@
               <w:rPr>
                 <w:rFonts w:ascii="Cambria Math" w:hAnsi="Cambria Math" w:cs="Times New Roman"/>
                 <w:i/>
+                <w:sz w:val="18"/>
+                <w:szCs w:val="18"/>
               </w:rPr>
             </m:ctrlPr>
           </m:sSubPr>
@@ -3946,6 +3928,8 @@
             <m:r>
               <w:rPr>
                 <w:rFonts w:ascii="Cambria Math" w:hAnsi="Cambria Math" w:cs="Times New Roman"/>
+                <w:sz w:val="18"/>
+                <w:szCs w:val="18"/>
               </w:rPr>
               <m:t>R</m:t>
             </m:r>
@@ -3954,6 +3938,8 @@
             <m:r>
               <w:rPr>
                 <w:rFonts w:ascii="Cambria Math" w:hAnsi="Cambria Math" w:cs="Times New Roman"/>
+                <w:sz w:val="18"/>
+                <w:szCs w:val="18"/>
               </w:rPr>
               <m:t>2</m:t>
             </m:r>
@@ -3962,6 +3948,8 @@
         <m:r>
           <w:rPr>
             <w:rFonts w:ascii="Cambria Math" w:hAnsi="Cambria Math" w:cs="Times New Roman"/>
+            <w:sz w:val="18"/>
+            <w:szCs w:val="18"/>
           </w:rPr>
           <m:t xml:space="preserve">, …, </m:t>
         </m:r>
@@ -3971,6 +3959,8 @@
               <w:rPr>
                 <w:rFonts w:ascii="Cambria Math" w:hAnsi="Cambria Math" w:cs="Times New Roman"/>
                 <w:i/>
+                <w:sz w:val="18"/>
+                <w:szCs w:val="18"/>
               </w:rPr>
             </m:ctrlPr>
           </m:sSubPr>
@@ -3978,6 +3968,8 @@
             <m:r>
               <w:rPr>
                 <w:rFonts w:ascii="Cambria Math" w:hAnsi="Cambria Math" w:cs="Times New Roman"/>
+                <w:sz w:val="18"/>
+                <w:szCs w:val="18"/>
               </w:rPr>
               <m:t>R</m:t>
             </m:r>
@@ -3986,6 +3978,8 @@
             <m:r>
               <w:rPr>
                 <w:rFonts w:ascii="Cambria Math" w:hAnsi="Cambria Math" w:cs="Times New Roman"/>
+                <w:sz w:val="18"/>
+                <w:szCs w:val="18"/>
               </w:rPr>
               <m:t>J</m:t>
             </m:r>
@@ -3995,8 +3989,16 @@
       <w:r>
         <w:rPr>
           <w:rFonts w:cs="Times New Roman"/>
-        </w:rPr>
-        <w:t xml:space="preserve">. Each region is selected by trying out various splits. </w:t>
+          <w:sz w:val="18"/>
+          <w:szCs w:val="18"/>
+        </w:rPr>
+        <w:t xml:space="preserve">. </w:t>
+      </w:r>
+      <w:r>
+        <w:rPr>
+          <w:rFonts w:cs="Times New Roman"/>
+        </w:rPr>
+        <w:t xml:space="preserve">Each region is selected by trying out various splits. </w:t>
       </w:r>
       <w:r>
         <w:rPr>
@@ -4008,8 +4010,6 @@
         <m:r>
           <w:rPr>
             <w:rFonts w:ascii="Cambria Math" w:hAnsi="Cambria Math" w:cs="Times New Roman"/>
-            <w:sz w:val="18"/>
-            <w:szCs w:val="18"/>
           </w:rPr>
           <m:t> RO</m:t>
         </m:r>
@@ -4019,8 +4019,6 @@
               <w:rPr>
                 <w:rFonts w:ascii="Cambria Math" w:hAnsi="Cambria Math" w:cs="Times New Roman"/>
                 <w:i/>
-                <w:sz w:val="18"/>
-                <w:szCs w:val="18"/>
               </w:rPr>
             </m:ctrlPr>
           </m:sSubPr>
@@ -4028,8 +4026,6 @@
             <m:r>
               <w:rPr>
                 <w:rFonts w:ascii="Cambria Math" w:hAnsi="Cambria Math" w:cs="Times New Roman"/>
-                <w:sz w:val="18"/>
-                <w:szCs w:val="18"/>
               </w:rPr>
               <m:t>H</m:t>
             </m:r>
@@ -4038,8 +4034,6 @@
             <m:r>
               <w:rPr>
                 <w:rFonts w:ascii="Cambria Math" w:hAnsi="Cambria Math" w:cs="Times New Roman"/>
-                <w:sz w:val="18"/>
-                <w:szCs w:val="18"/>
               </w:rPr>
               <m:t>t-t'</m:t>
             </m:r>
@@ -4049,8 +4043,6 @@
       <w:r>
         <w:rPr>
           <w:rFonts w:cs="Times New Roman"/>
-          <w:sz w:val="18"/>
-          <w:szCs w:val="18"/>
         </w:rPr>
         <w:t xml:space="preserve"> is split into </w:t>
       </w:r>
@@ -4243,8 +4235,6 @@
       <w:r>
         <w:rPr>
           <w:rFonts w:cs="Times New Roman"/>
-          <w:sz w:val="18"/>
-          <w:szCs w:val="18"/>
         </w:rPr>
         <w:t xml:space="preserve"> and </w:t>
       </w:r>
@@ -4429,8 +4419,6 @@
       <w:r>
         <w:rPr>
           <w:rFonts w:cs="Times New Roman"/>
-          <w:sz w:val="18"/>
-          <w:szCs w:val="18"/>
         </w:rPr>
         <w:t xml:space="preserve">, then whichever </w:t>
       </w:r>
@@ -4438,8 +4426,6 @@
         <m:r>
           <w:rPr>
             <w:rFonts w:ascii="Cambria Math" w:hAnsi="Cambria Math" w:cs="Times New Roman"/>
-            <w:sz w:val="18"/>
-            <w:szCs w:val="18"/>
           </w:rPr>
           <m:t>s</m:t>
         </m:r>
@@ -4447,8 +4433,6 @@
       <w:r>
         <w:rPr>
           <w:rFonts w:cs="Times New Roman"/>
-          <w:sz w:val="18"/>
-          <w:szCs w:val="18"/>
         </w:rPr>
         <w:t xml:space="preserve"> generates the lowest RSS (Formula 3.2) is selected: </w:t>
       </w:r>
@@ -4470,6 +4454,14 @@
           <m:jc m:val="center"/>
         </m:oMathParaPr>
         <m:oMath>
+          <m:r>
+            <w:rPr>
+              <w:rFonts w:ascii="Cambria Math" w:hAnsi="Cambria Math" w:cs="Times New Roman"/>
+              <w:sz w:val="18"/>
+              <w:szCs w:val="18"/>
+            </w:rPr>
+            <m:t>RSS=</m:t>
+          </m:r>
           <m:nary>
             <m:naryPr>
               <m:chr m:val="∑"/>
@@ -4776,6 +4768,14 @@
                       </m:r>
                     </m:sup>
                   </m:sSup>
+                  <m:r>
+                    <w:rPr>
+                      <w:rFonts w:ascii="Cambria Math" w:hAnsi="Cambria Math" w:cs="Times New Roman"/>
+                      <w:sz w:val="18"/>
+                      <w:szCs w:val="18"/>
+                    </w:rPr>
+                    <m:t xml:space="preserve">       3.2</m:t>
+                  </m:r>
                 </m:e>
               </m:nary>
             </m:e>
@@ -4800,6 +4800,67 @@
           <w:rFonts w:cs="Times New Roman"/>
         </w:rPr>
       </w:pPr>
+      <w:r>
+        <w:rPr>
+          <w:rFonts w:cs="Times New Roman"/>
+          <w:noProof/>
+        </w:rPr>
+        <w:drawing>
+          <wp:anchor distT="0" distB="0" distL="114300" distR="114300" simplePos="0" relativeHeight="251658240" behindDoc="0" locked="0" layoutInCell="1" allowOverlap="1">
+            <wp:simplePos x="0" y="0"/>
+            <wp:positionH relativeFrom="column">
+              <wp:posOffset>2540</wp:posOffset>
+            </wp:positionH>
+            <wp:positionV relativeFrom="paragraph">
+              <wp:posOffset>735913</wp:posOffset>
+            </wp:positionV>
+            <wp:extent cx="3024505" cy="2160270"/>
+            <wp:effectExtent l="0" t="0" r="0" b="0"/>
+            <wp:wrapSquare wrapText="bothSides"/>
+            <wp:docPr id="4" name="Picture 4" descr="A close up of a device&#10;&#10;Description automatically generated"/>
+            <wp:cNvGraphicFramePr>
+              <a:graphicFrameLocks xmlns:a="http://schemas.openxmlformats.org/drawingml/2006/main" noChangeAspect="1"/>
+            </wp:cNvGraphicFramePr>
+            <a:graphic xmlns:a="http://schemas.openxmlformats.org/drawingml/2006/main">
+              <a:graphicData uri="http://schemas.openxmlformats.org/drawingml/2006/picture">
+                <pic:pic xmlns:pic="http://schemas.openxmlformats.org/drawingml/2006/picture">
+                  <pic:nvPicPr>
+                    <pic:cNvPr id="4" name="Image 6-19-20 at 11.51 AM.JPG"/>
+                    <pic:cNvPicPr/>
+                  </pic:nvPicPr>
+                  <pic:blipFill>
+                    <a:blip r:embed="rId11" cstate="print">
+                      <a:extLst>
+                        <a:ext uri="{28A0092B-C50C-407E-A947-70E740481C1C}">
+                          <a14:useLocalDpi xmlns:a14="http://schemas.microsoft.com/office/drawing/2010/main" val="0"/>
+                        </a:ext>
+                      </a:extLst>
+                    </a:blip>
+                    <a:stretch>
+                      <a:fillRect/>
+                    </a:stretch>
+                  </pic:blipFill>
+                  <pic:spPr>
+                    <a:xfrm>
+                      <a:off x="0" y="0"/>
+                      <a:ext cx="3024505" cy="2160270"/>
+                    </a:xfrm>
+                    <a:prstGeom prst="rect">
+                      <a:avLst/>
+                    </a:prstGeom>
+                  </pic:spPr>
+                </pic:pic>
+              </a:graphicData>
+            </a:graphic>
+            <wp14:sizeRelH relativeFrom="page">
+              <wp14:pctWidth>0</wp14:pctWidth>
+            </wp14:sizeRelH>
+            <wp14:sizeRelV relativeFrom="page">
+              <wp14:pctHeight>0</wp14:pctHeight>
+            </wp14:sizeRelV>
+          </wp:anchor>
+        </w:drawing>
+      </w:r>
       <w:r>
         <w:rPr>
           <w:rFonts w:cs="Times New Roman"/>
@@ -4942,13 +5003,7 @@
         <w:rPr>
           <w:rFonts w:cs="Times New Roman"/>
         </w:rPr>
-        <w:t xml:space="preserve">This recursive process continues until some </w:t>
-      </w:r>
-      <w:r>
-        <w:rPr>
-          <w:rFonts w:cs="Times New Roman"/>
-        </w:rPr>
-        <w:t xml:space="preserve">thresholds (decreased RSS, the number of observations within each tree, etc.) are met. </w:t>
+        <w:t xml:space="preserve">This recursive process continues until some thresholds (decreased RSS, the number of observations within each tree, etc.) are met. </w:t>
       </w:r>
     </w:p>
     <w:p>
@@ -5199,7 +5254,14 @@
         <w:rPr>
           <w:rFonts w:cs="Times New Roman"/>
         </w:rPr>
-        <w:t xml:space="preserve">SVR draws non-parametric hyperplanes to divide features into various spaces. The optimal hyperplane is selected using the maximal margin rule, which find the boundary farthest from the surrounding training samples. </w:t>
+        <w:t xml:space="preserve">SVR draws non-parametric hyperplanes to divide features into various spaces. The </w:t>
+      </w:r>
+      <w:r>
+        <w:rPr>
+          <w:rFonts w:cs="Times New Roman"/>
+        </w:rPr>
+        <w:lastRenderedPageBreak/>
+        <w:t xml:space="preserve">optimal hyperplane is selected using the maximal margin rule, which find the boundary farthest from the surrounding training samples. </w:t>
       </w:r>
     </w:p>
     <w:p>
@@ -5322,14 +5384,7 @@
           <w:rPr>
             <w:rFonts w:ascii="Cambria Math" w:hAnsi="Cambria Math" w:cs="Times New Roman"/>
           </w:rPr>
-          <m:t>*</m:t>
-        </m:r>
-        <m:r>
-          <w:rPr>
-            <w:rFonts w:ascii="Cambria Math" w:hAnsi="Cambria Math" w:cs="Times New Roman"/>
-          </w:rPr>
-          <w:lastRenderedPageBreak/>
-          <m:t>RO</m:t>
+          <m:t>*RO</m:t>
         </m:r>
         <m:sSub>
           <m:sSubPr>
@@ -6402,7 +6457,11 @@
         <w:pStyle w:val="PARAIndent"/>
       </w:pPr>
       <w:r>
-        <w:t>The whole dataset has booking record of 370 consecutive days with ROHs on 12 DBAs and the DOW of the arrival date. The dataset is randomly hold out as 80% in the training set, 20% in the test set. For all the models, this study uses the nearest ROH and DOW as the independent variables on different arrival date and DBA, to make predictions. The dependent variable here is the final accumulated reservations on the arrival day, in other words, the accumulative ROHs when DBA=0.</w:t>
+        <w:t xml:space="preserve">The whole dataset has booking record of 370 consecutive days with ROHs on 12 DBAs and the DOW of the arrival date. </w:t>
+      </w:r>
+      <w:r>
+        <w:lastRenderedPageBreak/>
+        <w:t>The dataset is randomly hold out as 80% in the training set, 20% in the test set. For all the models, this study uses the nearest ROH and DOW as the independent variables on different arrival date and DBA, to make predictions. The dependent variable here is the final accumulated reservations on the arrival day, in other words, the accumulative ROHs when DBA=0.</w:t>
       </w:r>
     </w:p>
     <w:p>
@@ -6450,7 +6509,6 @@
         <w:pStyle w:val="PARAIndent"/>
       </w:pPr>
       <w:r>
-        <w:lastRenderedPageBreak/>
         <w:t xml:space="preserve">To better understand the compatibility of various models, we design two experiments: one with </w:t>
       </w:r>
       <w:r>
@@ -6472,23 +6530,10 @@
         <w:t>ROHs on the booking curve</w:t>
       </w:r>
       <w:r>
-        <w:t xml:space="preserve"> (formula 1.2)</w:t>
-      </w:r>
-      <w:r>
-        <w:t xml:space="preserve">. </w:t>
-      </w:r>
-    </w:p>
-    <w:p>
-      <w:pPr>
-        <w:pStyle w:val="PARAIndent"/>
-      </w:pPr>
-    </w:p>
-    <w:p>
-      <w:pPr>
-        <w:pStyle w:val="PARAIndent"/>
-      </w:pPr>
-      <w:r>
-        <w:t>This research tests the performance of nine models as listed in Table X:</w:t>
+        <w:t xml:space="preserve"> (formula 1.2</w:t>
+      </w:r>
+      <w:r>
+        <w:t xml:space="preserve">). The experiments are designed to test the performances of the above models within the following relationships: </w:t>
       </w:r>
     </w:p>
     <w:p>
@@ -7130,13 +7175,55 @@
       <w:r>
         <w:t xml:space="preserve">. The model constructing is iterated on DBAs at 1, 2, 3, 4, 5, 6, 7, 14, 21, 30, 60, and 90 days ahead. Taking DBA=5 as the example, the training set only uses the DOW and the newest ROH as input, and the predicting results are tested only given the relevant DOW and ROH accordingly. In other words, there are 12 models built using each </w:t>
       </w:r>
+      <w:r>
+        <w:t>method</w:t>
+      </w:r>
+      <w:r>
+        <w:t xml:space="preserve">, and the performances are tested accordingly.  </w:t>
+      </w:r>
+    </w:p>
+    <w:p>
+      <w:pPr>
+        <w:pStyle w:val="PARAIndent"/>
+      </w:pPr>
+      <w:r>
+        <w:rPr>
+          <w:highlight w:val="cyan"/>
+        </w:rPr>
+        <w:t xml:space="preserve">Table </w:t>
+      </w:r>
+      <w:r>
+        <w:rPr>
+          <w:highlight w:val="cyan"/>
+        </w:rPr>
+        <w:t>`pickups`</w:t>
+      </w:r>
+      <w:r>
+        <w:t xml:space="preserve"> presents the calculated </w:t>
+      </w:r>
+      <w:proofErr w:type="spellStart"/>
+      <w:r>
+        <w:t>pick ups</w:t>
+      </w:r>
+      <w:proofErr w:type="spellEnd"/>
+      <w:r>
+        <w:t xml:space="preserve"> for additive model, and table 3 displays the results for multiplicative </w:t>
+      </w:r>
+      <w:proofErr w:type="spellStart"/>
+      <w:r>
+        <w:t>pick ups</w:t>
+      </w:r>
+      <w:proofErr w:type="spellEnd"/>
+      <w:r>
+        <w:t xml:space="preserve">. Generally speaking, the longer the DBA, the larger value / higher lever it will need to add on or multiple to. There </w:t>
+      </w:r>
       <w:proofErr w:type="gramStart"/>
       <w:r>
-        <w:t>methods</w:t>
+        <w:t>are</w:t>
       </w:r>
       <w:proofErr w:type="gramEnd"/>
       <w:r>
-        <w:t xml:space="preserve">, and the performances are tested accordingly.  </w:t>
+        <w:t xml:space="preserve"> also visually significant difference among DOW on any given DBA.</w:t>
       </w:r>
     </w:p>
     <w:p>
@@ -7153,34 +7240,10 @@
         <w:rPr>
           <w:highlight w:val="cyan"/>
         </w:rPr>
-        <w:t>`pickups`</w:t>
-      </w:r>
-      <w:r>
-        <w:t xml:space="preserve"> presents the calculated </w:t>
-      </w:r>
-      <w:proofErr w:type="spellStart"/>
-      <w:r>
-        <w:t>pick ups</w:t>
-      </w:r>
-      <w:proofErr w:type="spellEnd"/>
-      <w:r>
-        <w:t xml:space="preserve"> for additive model, and table 3 displays the results for multiplicative </w:t>
-      </w:r>
-      <w:proofErr w:type="spellStart"/>
-      <w:r>
-        <w:t>pick ups</w:t>
-      </w:r>
-      <w:proofErr w:type="spellEnd"/>
-      <w:r>
-        <w:t xml:space="preserve">. Generally speaking, the longer the DBA, the larger value / higher lever it will need to add on or multiple to. There </w:t>
-      </w:r>
-      <w:proofErr w:type="gramStart"/>
-      <w:r>
-        <w:t>are</w:t>
-      </w:r>
-      <w:proofErr w:type="gramEnd"/>
-      <w:r>
-        <w:t xml:space="preserve"> also visually significant difference among DOW on any given DBA.</w:t>
+        <w:t>`regression`</w:t>
+      </w:r>
+      <w:r>
+        <w:t xml:space="preserve"> shows the results of the regression models. The results are in line with our previously stated observation that the regression model combines both additive and multiplicative models: the longer the DBA, the higher the add-on value (as the intercept in regression), and the larger the weights to be multiplied on (as the coefficient in regression). As in the table, some of the DOWs are significant, and all of the nearest ROHs are significant (with p&lt;0.001) in the model. When there are more days between today and the day the forecast is made, less information is given, therefore the standard deviations of the fitted coefficients are larger. Similarly, the explained variances of further models are smaller than those with closer DBA. </w:t>
       </w:r>
     </w:p>
     <w:p>
@@ -7188,27 +7251,13 @@
         <w:pStyle w:val="PARAIndent"/>
       </w:pPr>
       <w:r>
-        <w:rPr>
-          <w:highlight w:val="cyan"/>
-        </w:rPr>
-        <w:t xml:space="preserve">Table </w:t>
-      </w:r>
-      <w:r>
-        <w:rPr>
-          <w:highlight w:val="cyan"/>
-        </w:rPr>
-        <w:t>`regression`</w:t>
-      </w:r>
-      <w:r>
-        <w:t xml:space="preserve"> shows the results of the regression models. The results are in line with our previously stated observation that the regression model combines both additive and multiplicative models: the longer the DBA, the higher the add-on value (as the intercept in regression), and the larger the weights to be multiplied on (as the coefficient in regression). As in the table, some of the DOWs are significant, and all of the nearest ROHs are significant (with p&lt;0.001) in the model. When there are more days between today and the day the forecast is made, less information is given, therefore the standard deviations of the fitted coefficients are larger. Similarly, the explained variances of further models are smaller than those with closer DBA. </w:t>
-      </w:r>
-    </w:p>
-    <w:p>
-      <w:pPr>
-        <w:pStyle w:val="PARAIndent"/>
-      </w:pPr>
-      <w:r>
-        <w:t>Machine learning models, on the other hand, have difficulties showing the specific coefficients or formula between the predictors and response. However, there are additional preprocessing and cleaning steps for each model. Besides, machine learning methods uses cross-validation or bootcamp methods to increase accuracy.</w:t>
+        <w:t>Machine learning models, on the other hand, have difficulties showing the specific coefficients or formula between the predictors and response. However, there are additional preprocessing and cleaning steps for each model. Besides, machine learning methods use cross-validation or bootcamp methods to increase accuracy.</w:t>
+      </w:r>
+      <w:r>
+        <w:t xml:space="preserve"> The specific preprocessing and </w:t>
+      </w:r>
+      <w:r>
+        <w:t xml:space="preserve">cross-validation parameters are displayed as follows. </w:t>
       </w:r>
     </w:p>
     <w:p>
@@ -7576,6 +7625,7 @@
     <w:p>
       <w:pPr>
         <w:pStyle w:val="PARAIndent"/>
+        <w:ind w:firstLine="0"/>
       </w:pPr>
       <w:r>
         <w:t>where</w:t>
@@ -7776,13 +7826,21 @@
         <w:t>For K-NN, the critical element</w:t>
       </w:r>
       <w:r>
-        <w:t xml:space="preserve"> - </w:t>
-      </w:r>
-      <w:r>
-        <w:t xml:space="preserve">the value of K was selected through cross-validation. The model firstly randomly selects 5 </w:t>
-      </w:r>
-      <w:r>
-        <w:t xml:space="preserve">different </w:t>
+        <w:t xml:space="preserve">, </w:t>
+      </w:r>
+      <w:r>
+        <w:t xml:space="preserve">the value of </w:t>
+      </w:r>
+      <m:oMath>
+        <m:r>
+          <w:rPr>
+            <w:rFonts w:ascii="Cambria Math" w:hAnsi="Cambria Math"/>
+          </w:rPr>
+          <m:t>K</m:t>
+        </m:r>
+      </m:oMath>
+      <w:r>
+        <w:t xml:space="preserve"> was selected through cross-validation. The model firstly randomly selects 5 different </w:t>
       </w:r>
       <m:oMath>
         <m:sSub>
@@ -7886,7 +7944,45 @@
         </m:r>
       </m:oMath>
       <w:r>
-        <w:t xml:space="preserve"> was chosen to build the final model. </w:t>
+        <w:t xml:space="preserve"> was chosen to build the final model. Same cross validation was applied on the weighted K-NN model as well. 10 randomly selected </w:t>
+      </w:r>
+      <m:oMath>
+        <m:r>
+          <w:rPr>
+            <w:rFonts w:ascii="Cambria Math" w:hAnsi="Cambria Math"/>
+          </w:rPr>
+          <m:t>K</m:t>
+        </m:r>
+      </m:oMath>
+      <w:r>
+        <w:t xml:space="preserve"> values were tested to find the optimal </w:t>
+      </w:r>
+      <w:proofErr w:type="gramStart"/>
+      <w:r>
+        <w:t>On</w:t>
+      </w:r>
+      <w:proofErr w:type="gramEnd"/>
+      <w:r>
+        <w:t xml:space="preserve"> top of selecting </w:t>
+      </w:r>
+      <m:oMath>
+        <m:r>
+          <w:rPr>
+            <w:rFonts w:ascii="Cambria Math" w:hAnsi="Cambria Math"/>
+          </w:rPr>
+          <m:t>K</m:t>
+        </m:r>
+      </m:oMath>
+      <w:r>
+        <w:t xml:space="preserve"> values, weighted K-NN also tests the kernel shapes. This research allows the models to test among the rectangular, triangular, </w:t>
+      </w:r>
+      <w:proofErr w:type="spellStart"/>
+      <w:r>
+        <w:t>epanechnikov</w:t>
+      </w:r>
+      <w:proofErr w:type="spellEnd"/>
+      <w:r>
+        <w:t xml:space="preserve">, gaussian, rank, and optimal kernel shapes. </w:t>
       </w:r>
     </w:p>
     <w:p>
@@ -7894,23 +7990,43 @@
         <w:pStyle w:val="PARAIndent"/>
       </w:pPr>
       <w:r>
-        <w:t xml:space="preserve">Same cross validation was applied on the weighted K-NN model as well. 10 randomly selected K values were tested to find the optimal </w:t>
-      </w:r>
-      <w:proofErr w:type="gramStart"/>
-      <w:r>
-        <w:t>On</w:t>
-      </w:r>
-      <w:proofErr w:type="gramEnd"/>
-      <w:r>
-        <w:t xml:space="preserve"> top of selecting K values, weighted K-NN also tests the kernel shapes. This research allows the models to test among the rectangular, triangular, </w:t>
-      </w:r>
-      <w:proofErr w:type="spellStart"/>
-      <w:r>
-        <w:t>epanechnikov</w:t>
-      </w:r>
-      <w:proofErr w:type="spellEnd"/>
-      <w:r>
-        <w:t xml:space="preserve">, gaussian, rank, and optimal kernel shapes. </w:t>
+        <w:t xml:space="preserve">No additional pre-processing </w:t>
+      </w:r>
+      <w:r>
+        <w:t xml:space="preserve">is needed for decision tree model. </w:t>
+      </w:r>
+      <w:r>
+        <w:t xml:space="preserve">For random forest, a 10-fold cross validation was also applied to select the optimal number of variables used when growing each tree. Whichever number of variables generating the least Root Mean Square Error (RMSE) is selected. </w:t>
+      </w:r>
+      <w:r>
+        <w:t xml:space="preserve">It worth noticing that </w:t>
+      </w:r>
+      <w:r>
+        <w:t xml:space="preserve">a critical parameter when building a random forest is the number of variables selected to build each single tree, and that </w:t>
+      </w:r>
+      <w:r>
+        <w:t xml:space="preserve">parameter is different pruned for </w:t>
+      </w:r>
+      <w:r>
+        <w:rPr>
+          <w:highlight w:val="yellow"/>
+        </w:rPr>
+        <w:t>experiment 1 and 2</w:t>
+      </w:r>
+      <w:r>
+        <w:rPr>
+          <w:highlight w:val="yellow"/>
+        </w:rPr>
+        <w:t xml:space="preserve"> (more to add depending on results)</w:t>
+      </w:r>
+      <w:r>
+        <w:rPr>
+          <w:highlight w:val="yellow"/>
+        </w:rPr>
+        <w:t>.</w:t>
+      </w:r>
+      <w:r>
+        <w:t xml:space="preserve"> </w:t>
       </w:r>
     </w:p>
     <w:p>
@@ -7918,21 +8034,11 @@
         <w:pStyle w:val="PARAIndent"/>
       </w:pPr>
       <w:r>
-        <w:t xml:space="preserve">For random forest model, a 10-fold cross validation was also applied to select the optimal number of variables used when growing each tree. Whichever number of variables generating the least Root Mean Square Error (RMSE) is selected. </w:t>
-      </w:r>
-    </w:p>
-    <w:p>
-      <w:pPr>
-        <w:pStyle w:val="PARAIndent"/>
-      </w:pPr>
-      <w:r>
         <w:t xml:space="preserve">For Support Vector Regression, a list of kernel shapes </w:t>
       </w:r>
-      <w:proofErr w:type="gramStart"/>
-      <w:r>
-        <w:t>are</w:t>
-      </w:r>
-      <w:proofErr w:type="gramEnd"/>
+      <w:r>
+        <w:t>is</w:t>
+      </w:r>
       <w:r>
         <w:t xml:space="preserve"> t</w:t>
       </w:r>
@@ -8011,24 +8117,20 @@
         <w:t>The ME and MPE are used to describe the biases of the models.</w:t>
       </w:r>
       <w:r>
-        <w:t xml:space="preserve"> Generally speaking, an unbiased model </w:t>
-      </w:r>
-      <w:proofErr w:type="gramStart"/>
-      <w:r>
-        <w:t>tend</w:t>
-      </w:r>
-      <w:proofErr w:type="gramEnd"/>
+        <w:t xml:space="preserve"> Generally speaking, an unbiased model tend</w:t>
+      </w:r>
+      <w:r>
+        <w:t>s</w:t>
+      </w:r>
       <w:r>
         <w:t xml:space="preserve"> to have a ME and MPE close to 0 when the number of observations is large enough. It is of more importance in the hotel industry </w:t>
       </w:r>
       <w:r>
-        <w:t xml:space="preserve">to evaluate the biasness of models since it plays a significant role in dynamic pricing. If a model </w:t>
-      </w:r>
-      <w:proofErr w:type="gramStart"/>
-      <w:r>
-        <w:t>tend</w:t>
-      </w:r>
-      <w:proofErr w:type="gramEnd"/>
+        <w:t>to evaluate the biasness of models since it plays a significant role in dynamic pricing. If a model tend</w:t>
+      </w:r>
+      <w:r>
+        <w:t>s</w:t>
+      </w:r>
       <w:r>
         <w:t xml:space="preserve"> to underestimate the demand, more tuning actions are needed in the pricing stage. MAE and MAPE are common metric to measure the prediction accuracy of models. By using absolute values, the metrics </w:t>
       </w:r>
@@ -8038,15 +8140,32 @@
         <w:pStyle w:val="PARAIndent"/>
       </w:pPr>
       <w:r>
-        <w:t>Except for Multiplicative Pickup and Neural Network models, all of the models have positive average mean errors, which means they tend to overestimate the demand. All models have mean errors within the range of (-2, 2) and mean percentage error from +-10%</w:t>
-      </w:r>
-      <w:proofErr w:type="gramStart"/>
-      <w:r>
-        <w:t>. ,</w:t>
-      </w:r>
-      <w:proofErr w:type="gramEnd"/>
-      <w:r>
-        <w:t xml:space="preserve"> which (why do we care about mean error?)</w:t>
+        <w:t xml:space="preserve">For experiment 1 where only the newest ROH and DOW information is used to build the model, the results are </w:t>
+      </w:r>
+      <w:r>
+        <w:t xml:space="preserve">listed in </w:t>
+      </w:r>
+      <w:r>
+        <w:rPr>
+          <w:highlight w:val="cyan"/>
+        </w:rPr>
+        <w:lastRenderedPageBreak/>
+        <w:t>Table X.</w:t>
+      </w:r>
+      <w:r>
+        <w:t xml:space="preserve"> </w:t>
+      </w:r>
+      <w:r>
+        <w:t>Except for Multiplicative Pickup and Neural Network models, all of the models have positive average mean errors, which means they tend to overestimate the demand. All models have mean errors within the range of (-2, 2) and mean percentage error from +-10</w:t>
+      </w:r>
+      <w:r>
+        <w:t>%</w:t>
+      </w:r>
+      <w:r>
+        <w:rPr>
+          <w:highlight w:val="yellow"/>
+        </w:rPr>
+        <w:t>.</w:t>
       </w:r>
     </w:p>
     <w:p>
@@ -8071,11 +8190,7 @@
         <w:t>As</w:t>
       </w:r>
       <w:r>
-        <w:t xml:space="preserve"> shown in Table X, pick up models need very little time since they are simply algebraic calculations. In comparison, machine learning models tend to need longer time due to model complexity and cross validation. For instance, the time needed for constructing Random Forest is </w:t>
-      </w:r>
-      <w:r>
-        <w:lastRenderedPageBreak/>
-        <w:t xml:space="preserve">significantly higher since it needs repetitive iteration to prune the model. However, it is noticeable that the parameter selection process is flexible, thus the time consumed could be different. For instance, the Support Vector Regression model in this current research tested for kernel shape to narrow down the optimal shape first, then it tested five </w:t>
+        <w:t xml:space="preserve"> shown in Table X, pick up models need very little time since they are simply algebraic calculations. In comparison, machine learning models tend to need longer time due to model complexity and cross validation. For instance, the time needed for constructing Random Forest is significantly higher since it needs repetitive iteration to prune the model. However, it is noticeable that the parameter selection process is flexible, thus the time consumed could be different. For instance, the Support Vector Regression model in this current research tested for kernel shape to narrow down the optimal shape first, then it tested five </w:t>
       </w:r>
       <m:oMath>
         <m:r>
@@ -8127,6 +8242,11 @@
       <w:pPr>
         <w:pStyle w:val="H1NoSpace"/>
       </w:pPr>
+    </w:p>
+    <w:p>
+      <w:pPr>
+        <w:pStyle w:val="H1NoSpace"/>
+      </w:pPr>
       <w:r>
         <w:t>CONCLUSIONS AND DISCUSSIONS</w:t>
       </w:r>
@@ -8259,10 +8379,7 @@
         <w:pStyle w:val="PARAIndent"/>
       </w:pPr>
       <w:r>
-        <w:t xml:space="preserve">Tse, T. S. M., &amp; Poon, Y. T. (2015). Analyzing the use of an advance booking curve in forecasting hotel reservations. </w:t>
-      </w:r>
-      <w:r>
-        <w:t>Journal of Travel and Tourism Marketing, 32(7), 852–869. https://doi.org/10.1080/10548408.2015.1063826</w:t>
+        <w:t>Tse, T. S. M., &amp; Poon, Y. T. (2015). Analyzing the use of an advance booking curve in forecasting hotel reservations. Journal of Travel and Tourism Marketing, 32(7), 852–869. https://doi.org/10.1080/10548408.2015.1063826</w:t>
       </w:r>
     </w:p>
     <w:p>
@@ -9929,6 +10046,7 @@
   <w:style w:type="character" w:default="1" w:styleId="DefaultParagraphFont">
     <w:name w:val="Default Paragraph Font"/>
     <w:uiPriority w:val="1"/>
+    <w:semiHidden/>
     <w:unhideWhenUsed/>
   </w:style>
   <w:style w:type="table" w:default="1" w:styleId="TableNormal">

</xml_diff>